<commit_message>
created base line class diagram for inventory manager app
</commit_message>
<xml_diff>
--- a/Playground/Christian/Assignment 1/docs/Assignment 1.docx
+++ b/Playground/Christian/Assignment 1/docs/Assignment 1.docx
@@ -589,25 +589,7 @@
           <w:sz w:val="24"/>
           <w:szCs w:val="24"/>
         </w:rPr>
-        <w:t xml:space="preserve"> new </w:t>
-      </w:r>
-      <w:proofErr w:type="gramStart"/>
-      <w:r>
-        <w:rPr>
-          <w:rFonts w:ascii="Calibri" w:eastAsia="Calibri" w:hAnsi="Calibri" w:cs="Calibri"/>
-          <w:sz w:val="24"/>
-          <w:szCs w:val="24"/>
-        </w:rPr>
-        <w:t>tools, and</w:t>
-      </w:r>
-      <w:proofErr w:type="gramEnd"/>
-      <w:r>
-        <w:rPr>
-          <w:rFonts w:ascii="Calibri" w:eastAsia="Calibri" w:hAnsi="Calibri" w:cs="Calibri"/>
-          <w:sz w:val="24"/>
-          <w:szCs w:val="24"/>
-        </w:rPr>
-        <w:t xml:space="preserve"> </w:t>
+        <w:t xml:space="preserve"> new tools, and </w:t>
       </w:r>
       <w:r>
         <w:rPr>
@@ -708,33 +690,13 @@
           <w:szCs w:val="24"/>
         </w:rPr>
       </w:pPr>
-      <w:proofErr w:type="spellStart"/>
-      <w:proofErr w:type="gramStart"/>
-      <w:r>
-        <w:rPr>
-          <w:rFonts w:ascii="Calibri" w:eastAsia="Calibri" w:hAnsi="Calibri" w:cs="Calibri"/>
-          <w:sz w:val="24"/>
-          <w:szCs w:val="24"/>
-        </w:rPr>
-        <w:t>addTools</w:t>
-      </w:r>
-      <w:proofErr w:type="spellEnd"/>
-      <w:r>
-        <w:rPr>
-          <w:rFonts w:ascii="Calibri" w:eastAsia="Calibri" w:hAnsi="Calibri" w:cs="Calibri"/>
-          <w:sz w:val="24"/>
-          <w:szCs w:val="24"/>
-        </w:rPr>
-        <w:t>(</w:t>
-      </w:r>
-      <w:proofErr w:type="gramEnd"/>
-      <w:r>
-        <w:rPr>
-          <w:rFonts w:ascii="Calibri" w:eastAsia="Calibri" w:hAnsi="Calibri" w:cs="Calibri"/>
-          <w:sz w:val="24"/>
-          <w:szCs w:val="24"/>
-        </w:rPr>
-        <w:t>)</w:t>
+      <w:r>
+        <w:rPr>
+          <w:rFonts w:ascii="Calibri" w:eastAsia="Calibri" w:hAnsi="Calibri" w:cs="Calibri"/>
+          <w:sz w:val="24"/>
+          <w:szCs w:val="24"/>
+        </w:rPr>
+        <w:t>addTools()</w:t>
       </w:r>
     </w:p>
     <w:p>
@@ -749,33 +711,13 @@
           <w:szCs w:val="24"/>
         </w:rPr>
       </w:pPr>
-      <w:proofErr w:type="spellStart"/>
-      <w:proofErr w:type="gramStart"/>
-      <w:r>
-        <w:rPr>
-          <w:rFonts w:ascii="Calibri" w:eastAsia="Calibri" w:hAnsi="Calibri" w:cs="Calibri"/>
-          <w:sz w:val="24"/>
-          <w:szCs w:val="24"/>
-        </w:rPr>
-        <w:t>deleteTools</w:t>
-      </w:r>
-      <w:proofErr w:type="spellEnd"/>
-      <w:r>
-        <w:rPr>
-          <w:rFonts w:ascii="Calibri" w:eastAsia="Calibri" w:hAnsi="Calibri" w:cs="Calibri"/>
-          <w:sz w:val="24"/>
-          <w:szCs w:val="24"/>
-        </w:rPr>
-        <w:t>(</w:t>
-      </w:r>
-      <w:proofErr w:type="gramEnd"/>
-      <w:r>
-        <w:rPr>
-          <w:rFonts w:ascii="Calibri" w:eastAsia="Calibri" w:hAnsi="Calibri" w:cs="Calibri"/>
-          <w:sz w:val="24"/>
-          <w:szCs w:val="24"/>
-        </w:rPr>
-        <w:t>)</w:t>
+      <w:r>
+        <w:rPr>
+          <w:rFonts w:ascii="Calibri" w:eastAsia="Calibri" w:hAnsi="Calibri" w:cs="Calibri"/>
+          <w:sz w:val="24"/>
+          <w:szCs w:val="24"/>
+        </w:rPr>
+        <w:t>deleteTools()</w:t>
       </w:r>
     </w:p>
     <w:p>
@@ -790,33 +732,13 @@
           <w:szCs w:val="24"/>
         </w:rPr>
       </w:pPr>
-      <w:proofErr w:type="spellStart"/>
-      <w:proofErr w:type="gramStart"/>
-      <w:r>
-        <w:rPr>
-          <w:rFonts w:ascii="Calibri" w:eastAsia="Calibri" w:hAnsi="Calibri" w:cs="Calibri"/>
-          <w:sz w:val="24"/>
-          <w:szCs w:val="24"/>
-        </w:rPr>
-        <w:t>searchToolsById</w:t>
-      </w:r>
-      <w:proofErr w:type="spellEnd"/>
-      <w:r>
-        <w:rPr>
-          <w:rFonts w:ascii="Calibri" w:eastAsia="Calibri" w:hAnsi="Calibri" w:cs="Calibri"/>
-          <w:sz w:val="24"/>
-          <w:szCs w:val="24"/>
-        </w:rPr>
-        <w:t>(</w:t>
-      </w:r>
-      <w:proofErr w:type="gramEnd"/>
-      <w:r>
-        <w:rPr>
-          <w:rFonts w:ascii="Calibri" w:eastAsia="Calibri" w:hAnsi="Calibri" w:cs="Calibri"/>
-          <w:sz w:val="24"/>
-          <w:szCs w:val="24"/>
-        </w:rPr>
-        <w:t>)</w:t>
+      <w:r>
+        <w:rPr>
+          <w:rFonts w:ascii="Calibri" w:eastAsia="Calibri" w:hAnsi="Calibri" w:cs="Calibri"/>
+          <w:sz w:val="24"/>
+          <w:szCs w:val="24"/>
+        </w:rPr>
+        <w:t>searchToolsById()</w:t>
       </w:r>
     </w:p>
     <w:p>
@@ -831,33 +753,13 @@
           <w:szCs w:val="24"/>
         </w:rPr>
       </w:pPr>
-      <w:proofErr w:type="spellStart"/>
-      <w:proofErr w:type="gramStart"/>
-      <w:r>
-        <w:rPr>
-          <w:rFonts w:ascii="Calibri" w:eastAsia="Calibri" w:hAnsi="Calibri" w:cs="Calibri"/>
-          <w:sz w:val="24"/>
-          <w:szCs w:val="24"/>
-        </w:rPr>
-        <w:t>searchToolsByName</w:t>
-      </w:r>
-      <w:proofErr w:type="spellEnd"/>
-      <w:r>
-        <w:rPr>
-          <w:rFonts w:ascii="Calibri" w:eastAsia="Calibri" w:hAnsi="Calibri" w:cs="Calibri"/>
-          <w:sz w:val="24"/>
-          <w:szCs w:val="24"/>
-        </w:rPr>
-        <w:t>(</w:t>
-      </w:r>
-      <w:proofErr w:type="gramEnd"/>
-      <w:r>
-        <w:rPr>
-          <w:rFonts w:ascii="Calibri" w:eastAsia="Calibri" w:hAnsi="Calibri" w:cs="Calibri"/>
-          <w:sz w:val="24"/>
-          <w:szCs w:val="24"/>
-        </w:rPr>
-        <w:t>)</w:t>
+      <w:r>
+        <w:rPr>
+          <w:rFonts w:ascii="Calibri" w:eastAsia="Calibri" w:hAnsi="Calibri" w:cs="Calibri"/>
+          <w:sz w:val="24"/>
+          <w:szCs w:val="24"/>
+        </w:rPr>
+        <w:t>searchToolsByName()</w:t>
       </w:r>
     </w:p>
     <w:p>
@@ -1094,25 +996,7 @@
           <w:sz w:val="24"/>
           <w:szCs w:val="24"/>
         </w:rPr>
-        <w:t xml:space="preserve">. The order should be written </w:t>
-      </w:r>
-      <w:proofErr w:type="gramStart"/>
-      <w:r>
-        <w:rPr>
-          <w:rFonts w:ascii="Calibri" w:eastAsia="Calibri" w:hAnsi="Calibri" w:cs="Calibri"/>
-          <w:sz w:val="24"/>
-          <w:szCs w:val="24"/>
-        </w:rPr>
-        <w:t>to</w:t>
-      </w:r>
-      <w:proofErr w:type="gramEnd"/>
-      <w:r>
-        <w:rPr>
-          <w:rFonts w:ascii="Calibri" w:eastAsia="Calibri" w:hAnsi="Calibri" w:cs="Calibri"/>
-          <w:sz w:val="24"/>
-          <w:szCs w:val="24"/>
-        </w:rPr>
-        <w:t xml:space="preserve"> a text file called orders.txt.</w:t>
+        <w:t>. The order should be written to a text file called orders.txt.</w:t>
       </w:r>
     </w:p>
     <w:p>
@@ -1156,33 +1040,13 @@
           <w:szCs w:val="24"/>
         </w:rPr>
       </w:pPr>
-      <w:proofErr w:type="spellStart"/>
-      <w:proofErr w:type="gramStart"/>
-      <w:r>
-        <w:rPr>
-          <w:rFonts w:ascii="Calibri" w:eastAsia="Calibri" w:hAnsi="Calibri" w:cs="Calibri"/>
-          <w:sz w:val="24"/>
-          <w:szCs w:val="24"/>
-        </w:rPr>
-        <w:t>checkStock</w:t>
-      </w:r>
-      <w:proofErr w:type="spellEnd"/>
-      <w:r>
-        <w:rPr>
-          <w:rFonts w:ascii="Calibri" w:eastAsia="Calibri" w:hAnsi="Calibri" w:cs="Calibri"/>
-          <w:sz w:val="24"/>
-          <w:szCs w:val="24"/>
-        </w:rPr>
-        <w:t>(</w:t>
-      </w:r>
-      <w:proofErr w:type="gramEnd"/>
-      <w:r>
-        <w:rPr>
-          <w:rFonts w:ascii="Calibri" w:eastAsia="Calibri" w:hAnsi="Calibri" w:cs="Calibri"/>
-          <w:sz w:val="24"/>
-          <w:szCs w:val="24"/>
-        </w:rPr>
-        <w:t>)</w:t>
+      <w:r>
+        <w:rPr>
+          <w:rFonts w:ascii="Calibri" w:eastAsia="Calibri" w:hAnsi="Calibri" w:cs="Calibri"/>
+          <w:sz w:val="24"/>
+          <w:szCs w:val="24"/>
+        </w:rPr>
+        <w:t>checkStock()</w:t>
       </w:r>
     </w:p>
     <w:p>
@@ -1204,23 +1068,13 @@
           <w:szCs w:val="24"/>
         </w:rPr>
       </w:pPr>
-      <w:proofErr w:type="spellStart"/>
-      <w:r>
-        <w:rPr>
-          <w:rFonts w:ascii="Calibri" w:eastAsia="Calibri" w:hAnsi="Calibri" w:cs="Calibri"/>
-          <w:sz w:val="24"/>
-          <w:szCs w:val="24"/>
-        </w:rPr>
-        <w:t>OrderLine</w:t>
-      </w:r>
-      <w:proofErr w:type="spellEnd"/>
-      <w:r>
-        <w:rPr>
-          <w:rFonts w:ascii="Calibri" w:eastAsia="Calibri" w:hAnsi="Calibri" w:cs="Calibri"/>
-          <w:sz w:val="24"/>
-          <w:szCs w:val="24"/>
-        </w:rPr>
-        <w:t xml:space="preserve"> → Order</w:t>
+      <w:r>
+        <w:rPr>
+          <w:rFonts w:ascii="Calibri" w:eastAsia="Calibri" w:hAnsi="Calibri" w:cs="Calibri"/>
+          <w:sz w:val="24"/>
+          <w:szCs w:val="24"/>
+        </w:rPr>
+        <w:t>OrderLine → Order</w:t>
       </w:r>
     </w:p>
     <w:p>
@@ -1235,33 +1089,13 @@
           <w:szCs w:val="24"/>
         </w:rPr>
       </w:pPr>
-      <w:proofErr w:type="spellStart"/>
-      <w:proofErr w:type="gramStart"/>
-      <w:r>
-        <w:rPr>
-          <w:rFonts w:ascii="Calibri" w:eastAsia="Calibri" w:hAnsi="Calibri" w:cs="Calibri"/>
-          <w:sz w:val="24"/>
-          <w:szCs w:val="24"/>
-        </w:rPr>
-        <w:t>makeOrder</w:t>
-      </w:r>
-      <w:proofErr w:type="spellEnd"/>
-      <w:r>
-        <w:rPr>
-          <w:rFonts w:ascii="Calibri" w:eastAsia="Calibri" w:hAnsi="Calibri" w:cs="Calibri"/>
-          <w:sz w:val="24"/>
-          <w:szCs w:val="24"/>
-        </w:rPr>
-        <w:t>(</w:t>
-      </w:r>
-      <w:proofErr w:type="gramEnd"/>
-      <w:r>
-        <w:rPr>
-          <w:rFonts w:ascii="Calibri" w:eastAsia="Calibri" w:hAnsi="Calibri" w:cs="Calibri"/>
-          <w:sz w:val="24"/>
-          <w:szCs w:val="24"/>
-        </w:rPr>
-        <w:t>)</w:t>
+      <w:r>
+        <w:rPr>
+          <w:rFonts w:ascii="Calibri" w:eastAsia="Calibri" w:hAnsi="Calibri" w:cs="Calibri"/>
+          <w:sz w:val="24"/>
+          <w:szCs w:val="24"/>
+        </w:rPr>
+        <w:t>makeOrder()</w:t>
       </w:r>
     </w:p>
     <w:p>
@@ -1276,33 +1110,13 @@
           <w:szCs w:val="24"/>
         </w:rPr>
       </w:pPr>
-      <w:proofErr w:type="spellStart"/>
-      <w:proofErr w:type="gramStart"/>
-      <w:r>
-        <w:rPr>
-          <w:rFonts w:ascii="Calibri" w:eastAsia="Calibri" w:hAnsi="Calibri" w:cs="Calibri"/>
-          <w:sz w:val="24"/>
-          <w:szCs w:val="24"/>
-        </w:rPr>
-        <w:t>generateID</w:t>
-      </w:r>
-      <w:proofErr w:type="spellEnd"/>
-      <w:r>
-        <w:rPr>
-          <w:rFonts w:ascii="Calibri" w:eastAsia="Calibri" w:hAnsi="Calibri" w:cs="Calibri"/>
-          <w:sz w:val="24"/>
-          <w:szCs w:val="24"/>
-        </w:rPr>
-        <w:t>(</w:t>
-      </w:r>
-      <w:proofErr w:type="gramEnd"/>
-      <w:r>
-        <w:rPr>
-          <w:rFonts w:ascii="Calibri" w:eastAsia="Calibri" w:hAnsi="Calibri" w:cs="Calibri"/>
-          <w:sz w:val="24"/>
-          <w:szCs w:val="24"/>
-        </w:rPr>
-        <w:t>)</w:t>
+      <w:r>
+        <w:rPr>
+          <w:rFonts w:ascii="Calibri" w:eastAsia="Calibri" w:hAnsi="Calibri" w:cs="Calibri"/>
+          <w:sz w:val="24"/>
+          <w:szCs w:val="24"/>
+        </w:rPr>
+        <w:t>generateID()</w:t>
       </w:r>
     </w:p>
     <w:p>
@@ -1317,33 +1131,85 @@
           <w:szCs w:val="24"/>
         </w:rPr>
       </w:pPr>
-      <w:proofErr w:type="spellStart"/>
-      <w:proofErr w:type="gramStart"/>
-      <w:r>
-        <w:rPr>
-          <w:rFonts w:ascii="Calibri" w:eastAsia="Calibri" w:hAnsi="Calibri" w:cs="Calibri"/>
-          <w:sz w:val="24"/>
-          <w:szCs w:val="24"/>
-        </w:rPr>
-        <w:t>getDate</w:t>
-      </w:r>
-      <w:proofErr w:type="spellEnd"/>
-      <w:r>
-        <w:rPr>
-          <w:rFonts w:ascii="Calibri" w:eastAsia="Calibri" w:hAnsi="Calibri" w:cs="Calibri"/>
-          <w:sz w:val="24"/>
-          <w:szCs w:val="24"/>
-        </w:rPr>
-        <w:t>(</w:t>
-      </w:r>
-      <w:proofErr w:type="gramEnd"/>
-      <w:r>
-        <w:rPr>
-          <w:rFonts w:ascii="Calibri" w:eastAsia="Calibri" w:hAnsi="Calibri" w:cs="Calibri"/>
-          <w:sz w:val="24"/>
-          <w:szCs w:val="24"/>
-        </w:rPr>
-        <w:t>)</w:t>
+      <w:r>
+        <w:rPr>
+          <w:rFonts w:ascii="Calibri" w:eastAsia="Calibri" w:hAnsi="Calibri" w:cs="Calibri"/>
+          <w:sz w:val="24"/>
+          <w:szCs w:val="24"/>
+        </w:rPr>
+        <w:t>getDate()</w:t>
+      </w:r>
+    </w:p>
+    <w:p>
+      <w:pPr>
+        <w:rPr>
+          <w:rFonts w:ascii="Calibri" w:eastAsia="Calibri" w:hAnsi="Calibri" w:cs="Calibri"/>
+          <w:sz w:val="24"/>
+          <w:szCs w:val="24"/>
+        </w:rPr>
+      </w:pPr>
+    </w:p>
+    <w:p>
+      <w:pPr>
+        <w:rPr>
+          <w:rFonts w:ascii="Calibri" w:eastAsia="Calibri" w:hAnsi="Calibri" w:cs="Calibri"/>
+          <w:sz w:val="24"/>
+          <w:szCs w:val="24"/>
+        </w:rPr>
+      </w:pPr>
+      <w:r>
+        <w:rPr>
+          <w:noProof/>
+        </w:rPr>
+        <w:lastRenderedPageBreak/>
+        <w:drawing>
+          <wp:inline distT="0" distB="0" distL="0" distR="0" wp14:anchorId="06AFE54A" wp14:editId="36ED1F8C">
+            <wp:extent cx="4791075" cy="8124825"/>
+            <wp:effectExtent l="0" t="0" r="9525" b="9525"/>
+            <wp:docPr id="655621122" name="Picture 1" descr="A diagram of a software application&#10;&#10;Description automatically generated with medium confidence"/>
+            <wp:cNvGraphicFramePr>
+              <a:graphicFrameLocks xmlns:a="http://schemas.openxmlformats.org/drawingml/2006/main" noChangeAspect="1"/>
+            </wp:cNvGraphicFramePr>
+            <a:graphic xmlns:a="http://schemas.openxmlformats.org/drawingml/2006/main">
+              <a:graphicData uri="http://schemas.openxmlformats.org/drawingml/2006/picture">
+                <pic:pic xmlns:pic="http://schemas.openxmlformats.org/drawingml/2006/picture">
+                  <pic:nvPicPr>
+                    <pic:cNvPr id="655621122" name="Picture 1" descr="A diagram of a software application&#10;&#10;Description automatically generated with medium confidence"/>
+                    <pic:cNvPicPr>
+                      <a:picLocks noChangeAspect="1" noChangeArrowheads="1"/>
+                    </pic:cNvPicPr>
+                  </pic:nvPicPr>
+                  <pic:blipFill>
+                    <a:blip r:embed="rId7">
+                      <a:extLst>
+                        <a:ext uri="{28A0092B-C50C-407E-A947-70E740481C1C}">
+                          <a14:useLocalDpi xmlns:a14="http://schemas.microsoft.com/office/drawing/2010/main" val="0"/>
+                        </a:ext>
+                      </a:extLst>
+                    </a:blip>
+                    <a:srcRect/>
+                    <a:stretch>
+                      <a:fillRect/>
+                    </a:stretch>
+                  </pic:blipFill>
+                  <pic:spPr bwMode="auto">
+                    <a:xfrm>
+                      <a:off x="0" y="0"/>
+                      <a:ext cx="4791075" cy="8124825"/>
+                    </a:xfrm>
+                    <a:prstGeom prst="rect">
+                      <a:avLst/>
+                    </a:prstGeom>
+                    <a:noFill/>
+                    <a:ln>
+                      <a:noFill/>
+                    </a:ln>
+                  </pic:spPr>
+                </pic:pic>
+              </a:graphicData>
+            </a:graphic>
+          </wp:inline>
+        </w:drawing>
       </w:r>
     </w:p>
     <w:sectPr>

</xml_diff>